<commit_message>
Updated Change Management Plan MANTIS
</commit_message>
<xml_diff>
--- a/Documentation/CSPROJ Documents/Change Management Plan MANTIS.docx
+++ b/Documentation/CSPROJ Documents/Change Management Plan MANTIS.docx
@@ -1917,7 +1917,7 @@
         <w:rPr>
           <w:rFonts w:ascii="Times New Roman" w:eastAsia="Times New Roman" w:hAnsi="Times New Roman"/>
         </w:rPr>
-        <w:t>FACULTY LOADING</w:t>
+        <w:t>MANTIS HRM</w:t>
       </w:r>
     </w:p>
     <w:p>
@@ -1937,7 +1937,7 @@
         <w:rPr>
           <w:rFonts w:ascii="Times New Roman" w:eastAsia="Times New Roman" w:hAnsi="Times New Roman"/>
         </w:rPr>
-        <w:t>MANTIS HRIS</w:t>
+        <w:t>MANTIS HRM</w:t>
       </w:r>
       <w:r>
         <w:rPr>
@@ -2073,7 +2073,7 @@
         <w:rPr>
           <w:rFonts w:ascii="Times New Roman" w:eastAsia="Times New Roman" w:hAnsi="Times New Roman"/>
         </w:rPr>
-        <w:t>FACULTY LOADING</w:t>
+        <w:t>MANTIS HRM</w:t>
       </w:r>
     </w:p>
     <w:p>
@@ -2094,7 +2094,7 @@
         <w:rPr>
           <w:rFonts w:ascii="Times New Roman" w:eastAsia="Times New Roman" w:hAnsi="Times New Roman"/>
         </w:rPr>
-        <w:t>MANTIS HRIS</w:t>
+        <w:t>MANTIS HRM</w:t>
       </w:r>
       <w:r>
         <w:rPr>
@@ -2248,7 +2248,7 @@
         <w:rPr>
           <w:rFonts w:ascii="Times New Roman" w:eastAsia="Times New Roman" w:hAnsi="Times New Roman"/>
         </w:rPr>
-        <w:t>MANTIS HRIS</w:t>
+        <w:t>MANTIS HRM</w:t>
       </w:r>
       <w:r>
         <w:rPr>
@@ -2536,7 +2536,7 @@
         <w:rPr>
           <w:rFonts w:ascii="Times New Roman" w:eastAsia="Times New Roman" w:hAnsi="Times New Roman"/>
         </w:rPr>
-        <w:t>FACULTY LOADING</w:t>
+        <w:t>MANTIS HRM</w:t>
       </w:r>
     </w:p>
     <w:p>
@@ -2557,21 +2557,19 @@
         <w:rPr>
           <w:rFonts w:ascii="Times New Roman" w:eastAsia="Times New Roman" w:hAnsi="Times New Roman"/>
         </w:rPr>
-        <w:t>MANTIS HRIS project</w:t>
-      </w:r>
-      <w:r>
-        <w:rPr>
-          <w:rFonts w:ascii="Times New Roman" w:eastAsia="Times New Roman" w:hAnsi="Times New Roman"/>
-        </w:rPr>
-        <w:t>.</w:t>
-      </w:r>
-      <w:bookmarkStart w:id="4" w:name="_GoBack"/>
-      <w:bookmarkEnd w:id="4"/>
-      <w:r>
-        <w:rPr>
-          <w:rFonts w:ascii="Times New Roman" w:eastAsia="Times New Roman" w:hAnsi="Times New Roman"/>
-        </w:rPr>
-        <w:t xml:space="preserve"> Depending on the extent and type of proposed changes, changes project documentation and the communication of these changes will be required to include any approved changes into the project plan and ensure all team members are notified. Types of changed include:</w:t>
+        <w:t>MANTIS HRM</w:t>
+      </w:r>
+      <w:r>
+        <w:rPr>
+          <w:rFonts w:ascii="Times New Roman" w:eastAsia="Times New Roman" w:hAnsi="Times New Roman"/>
+        </w:rPr>
+        <w:t xml:space="preserve"> project</w:t>
+      </w:r>
+      <w:r>
+        <w:rPr>
+          <w:rFonts w:ascii="Times New Roman" w:eastAsia="Times New Roman" w:hAnsi="Times New Roman"/>
+        </w:rPr>
+        <w:t>. Depending on the extent and type of proposed changes, changes project documentation and the communication of these changes will be required to include any approved changes into the project plan and ensure all team members are notified. Types of changed include:</w:t>
       </w:r>
     </w:p>
     <w:p>
@@ -2657,25 +2655,6 @@
           <w:rFonts w:ascii="Times New Roman" w:eastAsia="Times New Roman" w:hAnsi="Times New Roman"/>
         </w:rPr>
         <w:t xml:space="preserve">Documentation Changes: Need to change terminologies in other parts of the whole document. Project team should define terms in the glossary. </w:t>
-      </w:r>
-    </w:p>
-    <w:p>
-      <w:pPr>
-        <w:numPr>
-          <w:ilvl w:val="0"/>
-          <w:numId w:val="7"/>
-        </w:numPr>
-        <w:spacing w:line="250" w:lineRule="auto"/>
-        <w:ind w:right="360"/>
-        <w:rPr>
-          <w:rFonts w:ascii="Times New Roman" w:eastAsia="Times New Roman" w:hAnsi="Times New Roman"/>
-        </w:rPr>
-      </w:pPr>
-      <w:r>
-        <w:rPr>
-          <w:rFonts w:ascii="Times New Roman" w:eastAsia="Times New Roman" w:hAnsi="Times New Roman"/>
-        </w:rPr>
-        <w:t>System Changes: GUI needs to be changed in accordance to the Faculty Loading Module in Flavio – APC’s Information System</w:t>
       </w:r>
     </w:p>
     <w:p>
@@ -2867,7 +2846,7 @@
       <w:tr>
         <w:tc>
           <w:tcPr>
-            <w:tcW w:w="3272" w:type="dxa"/>
+            <w:tcW w:w="3067" w:type="dxa"/>
           </w:tcPr>
           <w:p>
             <w:pPr>
@@ -2889,7 +2868,7 @@
         </w:tc>
         <w:tc>
           <w:tcPr>
-            <w:tcW w:w="3272" w:type="dxa"/>
+            <w:tcW w:w="3120" w:type="dxa"/>
           </w:tcPr>
           <w:p>
             <w:pPr>
@@ -2911,7 +2890,7 @@
         </w:tc>
         <w:tc>
           <w:tcPr>
-            <w:tcW w:w="3272" w:type="dxa"/>
+            <w:tcW w:w="3043" w:type="dxa"/>
           </w:tcPr>
           <w:p>
             <w:pPr>
@@ -2935,7 +2914,7 @@
       <w:tr>
         <w:tc>
           <w:tcPr>
-            <w:tcW w:w="3272" w:type="dxa"/>
+            <w:tcW w:w="3067" w:type="dxa"/>
           </w:tcPr>
           <w:p>
             <w:pPr>
@@ -2951,22 +2930,13 @@
                 <w:rFonts w:ascii="Times New Roman" w:eastAsia="Times New Roman" w:hAnsi="Times New Roman"/>
                 <w:color w:val="000000" w:themeColor="text1"/>
               </w:rPr>
-              <w:t xml:space="preserve">V. </w:t>
+              <w:t>J. Siccion</w:t>
             </w:r>
-            <w:proofErr w:type="spellStart"/>
-            <w:r>
-              <w:rPr>
-                <w:rFonts w:ascii="Times New Roman" w:eastAsia="Times New Roman" w:hAnsi="Times New Roman"/>
-                <w:color w:val="000000" w:themeColor="text1"/>
-              </w:rPr>
-              <w:t>Alfafara</w:t>
-            </w:r>
-            <w:proofErr w:type="spellEnd"/>
           </w:p>
         </w:tc>
         <w:tc>
           <w:tcPr>
-            <w:tcW w:w="3272" w:type="dxa"/>
+            <w:tcW w:w="3120" w:type="dxa"/>
           </w:tcPr>
           <w:p>
             <w:pPr>
@@ -2982,13 +2952,13 @@
                 <w:rFonts w:ascii="Times New Roman" w:eastAsia="Times New Roman" w:hAnsi="Times New Roman"/>
                 <w:color w:val="000000" w:themeColor="text1"/>
               </w:rPr>
-              <w:t>Systems Developer</w:t>
+              <w:t>Systems Researcher/Analyst</w:t>
             </w:r>
           </w:p>
         </w:tc>
         <w:tc>
           <w:tcPr>
-            <w:tcW w:w="3272" w:type="dxa"/>
+            <w:tcW w:w="3043" w:type="dxa"/>
           </w:tcPr>
           <w:p>
             <w:pPr>
@@ -3012,84 +2982,7 @@
       <w:tr>
         <w:tc>
           <w:tcPr>
-            <w:tcW w:w="3272" w:type="dxa"/>
-          </w:tcPr>
-          <w:p>
-            <w:pPr>
-              <w:spacing w:line="248" w:lineRule="auto"/>
-              <w:ind w:right="120"/>
-              <w:rPr>
-                <w:rFonts w:ascii="Times New Roman" w:eastAsia="Times New Roman" w:hAnsi="Times New Roman"/>
-                <w:color w:val="000000" w:themeColor="text1"/>
-              </w:rPr>
-            </w:pPr>
-            <w:r>
-              <w:rPr>
-                <w:rFonts w:ascii="Times New Roman" w:eastAsia="Times New Roman" w:hAnsi="Times New Roman"/>
-                <w:color w:val="000000" w:themeColor="text1"/>
-              </w:rPr>
-              <w:t xml:space="preserve">A. </w:t>
-            </w:r>
-            <w:proofErr w:type="spellStart"/>
-            <w:r>
-              <w:rPr>
-                <w:rFonts w:ascii="Times New Roman" w:eastAsia="Times New Roman" w:hAnsi="Times New Roman"/>
-                <w:color w:val="000000" w:themeColor="text1"/>
-              </w:rPr>
-              <w:t>Baldovino</w:t>
-            </w:r>
-            <w:proofErr w:type="spellEnd"/>
-          </w:p>
-        </w:tc>
-        <w:tc>
-          <w:tcPr>
-            <w:tcW w:w="3272" w:type="dxa"/>
-          </w:tcPr>
-          <w:p>
-            <w:pPr>
-              <w:spacing w:line="248" w:lineRule="auto"/>
-              <w:ind w:right="120"/>
-              <w:rPr>
-                <w:rFonts w:ascii="Times New Roman" w:eastAsia="Times New Roman" w:hAnsi="Times New Roman"/>
-                <w:color w:val="000000" w:themeColor="text1"/>
-              </w:rPr>
-            </w:pPr>
-            <w:r>
-              <w:rPr>
-                <w:rFonts w:ascii="Times New Roman" w:eastAsia="Times New Roman" w:hAnsi="Times New Roman"/>
-                <w:color w:val="000000" w:themeColor="text1"/>
-              </w:rPr>
-              <w:t>Systems Analyst</w:t>
-            </w:r>
-          </w:p>
-        </w:tc>
-        <w:tc>
-          <w:tcPr>
-            <w:tcW w:w="3272" w:type="dxa"/>
-          </w:tcPr>
-          <w:p>
-            <w:pPr>
-              <w:spacing w:line="248" w:lineRule="auto"/>
-              <w:ind w:right="120"/>
-              <w:rPr>
-                <w:rFonts w:ascii="Times New Roman" w:eastAsia="Times New Roman" w:hAnsi="Times New Roman"/>
-                <w:color w:val="000000" w:themeColor="text1"/>
-              </w:rPr>
-            </w:pPr>
-            <w:r>
-              <w:rPr>
-                <w:rFonts w:ascii="Times New Roman" w:eastAsia="Times New Roman" w:hAnsi="Times New Roman"/>
-                <w:color w:val="000000" w:themeColor="text1"/>
-              </w:rPr>
-              <w:t>CCB Member</w:t>
-            </w:r>
-          </w:p>
-        </w:tc>
-      </w:tr>
-      <w:tr>
-        <w:tc>
-          <w:tcPr>
-            <w:tcW w:w="3272" w:type="dxa"/>
+            <w:tcW w:w="3067" w:type="dxa"/>
           </w:tcPr>
           <w:p>
             <w:pPr>
@@ -3113,14 +3006,14 @@
                 <w:rFonts w:ascii="Times New Roman" w:eastAsia="Times New Roman" w:hAnsi="Times New Roman"/>
                 <w:color w:val="000000" w:themeColor="text1"/>
               </w:rPr>
-              <w:t>Jauod</w:t>
+              <w:t>Alpapara</w:t>
             </w:r>
             <w:proofErr w:type="spellEnd"/>
           </w:p>
         </w:tc>
         <w:tc>
           <w:tcPr>
-            <w:tcW w:w="3272" w:type="dxa"/>
+            <w:tcW w:w="3120" w:type="dxa"/>
           </w:tcPr>
           <w:p>
             <w:pPr>
@@ -3136,13 +3029,13 @@
                 <w:rFonts w:ascii="Times New Roman" w:eastAsia="Times New Roman" w:hAnsi="Times New Roman"/>
                 <w:color w:val="000000" w:themeColor="text1"/>
               </w:rPr>
-              <w:t>Systems Designer &amp; Researcher</w:t>
+              <w:t>Systems Developer</w:t>
             </w:r>
           </w:p>
         </w:tc>
         <w:tc>
           <w:tcPr>
-            <w:tcW w:w="3272" w:type="dxa"/>
+            <w:tcW w:w="3043" w:type="dxa"/>
           </w:tcPr>
           <w:p>
             <w:pPr>
@@ -3163,151 +3056,6 @@
           </w:p>
         </w:tc>
       </w:tr>
-      <w:tr>
-        <w:tc>
-          <w:tcPr>
-            <w:tcW w:w="3272" w:type="dxa"/>
-          </w:tcPr>
-          <w:p>
-            <w:pPr>
-              <w:spacing w:line="248" w:lineRule="auto"/>
-              <w:ind w:right="120"/>
-              <w:rPr>
-                <w:rFonts w:ascii="Times New Roman" w:eastAsia="Times New Roman" w:hAnsi="Times New Roman"/>
-                <w:color w:val="000000" w:themeColor="text1"/>
-              </w:rPr>
-            </w:pPr>
-            <w:r>
-              <w:rPr>
-                <w:rFonts w:ascii="Times New Roman" w:eastAsia="Times New Roman" w:hAnsi="Times New Roman"/>
-                <w:color w:val="000000" w:themeColor="text1"/>
-              </w:rPr>
-              <w:t>L. Lazaro</w:t>
-            </w:r>
-          </w:p>
-        </w:tc>
-        <w:tc>
-          <w:tcPr>
-            <w:tcW w:w="3272" w:type="dxa"/>
-          </w:tcPr>
-          <w:p>
-            <w:pPr>
-              <w:spacing w:line="248" w:lineRule="auto"/>
-              <w:ind w:right="120"/>
-              <w:rPr>
-                <w:rFonts w:ascii="Times New Roman" w:eastAsia="Times New Roman" w:hAnsi="Times New Roman"/>
-                <w:color w:val="000000" w:themeColor="text1"/>
-              </w:rPr>
-            </w:pPr>
-            <w:r>
-              <w:rPr>
-                <w:rFonts w:ascii="Times New Roman" w:eastAsia="Times New Roman" w:hAnsi="Times New Roman"/>
-                <w:color w:val="000000" w:themeColor="text1"/>
-              </w:rPr>
-              <w:t>Quality Assurance/Control</w:t>
-            </w:r>
-          </w:p>
-        </w:tc>
-        <w:tc>
-          <w:tcPr>
-            <w:tcW w:w="3272" w:type="dxa"/>
-          </w:tcPr>
-          <w:p>
-            <w:pPr>
-              <w:spacing w:line="248" w:lineRule="auto"/>
-              <w:ind w:right="120"/>
-              <w:rPr>
-                <w:rFonts w:ascii="Times New Roman" w:eastAsia="Times New Roman" w:hAnsi="Times New Roman"/>
-                <w:color w:val="000000" w:themeColor="text1"/>
-              </w:rPr>
-            </w:pPr>
-            <w:r>
-              <w:rPr>
-                <w:rFonts w:ascii="Times New Roman" w:eastAsia="Times New Roman" w:hAnsi="Times New Roman"/>
-                <w:color w:val="000000" w:themeColor="text1"/>
-              </w:rPr>
-              <w:t>CCB Member</w:t>
-            </w:r>
-          </w:p>
-        </w:tc>
-      </w:tr>
-      <w:tr>
-        <w:tc>
-          <w:tcPr>
-            <w:tcW w:w="3272" w:type="dxa"/>
-          </w:tcPr>
-          <w:p>
-            <w:pPr>
-              <w:spacing w:line="248" w:lineRule="auto"/>
-              <w:ind w:right="120"/>
-              <w:rPr>
-                <w:rFonts w:ascii="Times New Roman" w:eastAsia="Times New Roman" w:hAnsi="Times New Roman"/>
-                <w:color w:val="000000" w:themeColor="text1"/>
-              </w:rPr>
-            </w:pPr>
-            <w:r>
-              <w:rPr>
-                <w:rFonts w:ascii="Times New Roman" w:eastAsia="Times New Roman" w:hAnsi="Times New Roman"/>
-                <w:color w:val="000000" w:themeColor="text1"/>
-              </w:rPr>
-              <w:t xml:space="preserve">R. </w:t>
-            </w:r>
-            <w:proofErr w:type="spellStart"/>
-            <w:r>
-              <w:rPr>
-                <w:rFonts w:ascii="Times New Roman" w:eastAsia="Times New Roman" w:hAnsi="Times New Roman"/>
-                <w:color w:val="000000" w:themeColor="text1"/>
-              </w:rPr>
-              <w:t>Ochotorena</w:t>
-            </w:r>
-            <w:proofErr w:type="spellEnd"/>
-          </w:p>
-        </w:tc>
-        <w:tc>
-          <w:tcPr>
-            <w:tcW w:w="3272" w:type="dxa"/>
-          </w:tcPr>
-          <w:p>
-            <w:pPr>
-              <w:spacing w:line="248" w:lineRule="auto"/>
-              <w:ind w:right="120"/>
-              <w:rPr>
-                <w:rFonts w:ascii="Times New Roman" w:eastAsia="Times New Roman" w:hAnsi="Times New Roman"/>
-                <w:color w:val="000000" w:themeColor="text1"/>
-              </w:rPr>
-            </w:pPr>
-            <w:r>
-              <w:rPr>
-                <w:rFonts w:ascii="Times New Roman" w:eastAsia="Times New Roman" w:hAnsi="Times New Roman"/>
-                <w:color w:val="000000" w:themeColor="text1"/>
-              </w:rPr>
-              <w:t>Project Manager</w:t>
-            </w:r>
-          </w:p>
-        </w:tc>
-        <w:tc>
-          <w:tcPr>
-            <w:tcW w:w="3272" w:type="dxa"/>
-          </w:tcPr>
-          <w:p>
-            <w:pPr>
-              <w:spacing w:line="248" w:lineRule="auto"/>
-              <w:ind w:right="120"/>
-              <w:rPr>
-                <w:rFonts w:ascii="Times New Roman" w:eastAsia="Times New Roman" w:hAnsi="Times New Roman"/>
-                <w:color w:val="000000" w:themeColor="text1"/>
-              </w:rPr>
-            </w:pPr>
-            <w:r>
-              <w:rPr>
-                <w:rFonts w:ascii="Times New Roman" w:eastAsia="Times New Roman" w:hAnsi="Times New Roman"/>
-                <w:color w:val="000000" w:themeColor="text1"/>
-              </w:rPr>
-              <w:t>CCB Co-Chair</w:t>
-            </w:r>
-          </w:p>
-        </w:tc>
-      </w:tr>
     </w:tbl>
     <w:p>
       <w:pPr>
@@ -3338,7 +3086,19 @@
         <w:rPr>
           <w:rFonts w:ascii="Times New Roman" w:eastAsia="Times New Roman" w:hAnsi="Times New Roman"/>
         </w:rPr>
-        <w:t>As change requests are submitted to the EAFLS Project Manager by the project team, the project manager will log the requests in the change log and the CCB will convene every other Wednesday to review all change requests. For a change request to be approved, all CCB members must vote in favor. In the event more information is needed for a particular change request, the request will be deferred and sent back to the requestor for more information of clarification. If a change is deemed critical, an ad hoc CCB meeting can be called together with the client, in order to review the change prior to the next scheduled bi-weekly CCB meeting.</w:t>
+        <w:t xml:space="preserve">As change requests are submitted to the </w:t>
+      </w:r>
+      <w:r>
+        <w:rPr>
+          <w:rFonts w:ascii="Times New Roman" w:eastAsia="Times New Roman" w:hAnsi="Times New Roman"/>
+        </w:rPr>
+        <w:t>MANTIS HRM project</w:t>
+      </w:r>
+      <w:r>
+        <w:rPr>
+          <w:rFonts w:ascii="Times New Roman" w:eastAsia="Times New Roman" w:hAnsi="Times New Roman"/>
+        </w:rPr>
+        <w:t xml:space="preserve"> Manager by the project team, the project manager will log the requests in the change log and the CCB will convene every other Wednesday to review all change requests. For a change request to be approved, all CCB members must vote in favor. In the event more information is needed for a particular change request, the request will be deferred and sent back to the requestor for more information of clarification. If a change is deemed critical, an ad hoc CCB meeting can be called together with the client, in order to review the change prior to the next scheduled bi-weekly CCB meeting.</w:t>
       </w:r>
     </w:p>
     <w:p>
@@ -3423,7 +3183,16 @@
           <w:color w:val="008000"/>
           <w:sz w:val="24"/>
         </w:rPr>
-        <w:t>This section describes the roles and responsibilities of project team members in regards to the change management process. It is important that everyone understands these roles and responsibilities as they work through the change management process. These roles and responsibilities must be communicated as part of the change management plan to all project stakeholders.</w:t>
+        <w:t xml:space="preserve">This section describes the roles and responsibilities of project team members in regards to the change management process. It is important that everyone understands these roles and responsibilities as they work through the change management process. These roles and </w:t>
+      </w:r>
+      <w:r>
+        <w:rPr>
+          <w:rFonts w:ascii="Times New Roman" w:eastAsia="Times New Roman" w:hAnsi="Times New Roman"/>
+          <w:color w:val="008000"/>
+          <w:sz w:val="24"/>
+        </w:rPr>
+        <w:lastRenderedPageBreak/>
+        <w:t>responsibilities must be communicated as part of the change management plan to all project stakeholders.</w:t>
       </w:r>
     </w:p>
     <w:p>
@@ -3451,7 +3220,7 @@
           <w:rFonts w:ascii="Times New Roman" w:eastAsia="Times New Roman" w:hAnsi="Times New Roman"/>
           <w:color w:val="000000" w:themeColor="text1"/>
         </w:rPr>
-        <w:t>FACULTY LOADING:</w:t>
+        <w:t>MANTIS HRM:</w:t>
       </w:r>
     </w:p>
     <w:p>
@@ -3468,7 +3237,21 @@
           <w:rFonts w:ascii="Times New Roman" w:eastAsia="Times New Roman" w:hAnsi="Times New Roman"/>
           <w:color w:val="000000" w:themeColor="text1"/>
         </w:rPr>
-        <w:t>The following are the roles and responsibilities for all change management efforts related to the EAFLS Project:</w:t>
+        <w:t>The following are the roles and responsibilities for all change manageme</w:t>
+      </w:r>
+      <w:r>
+        <w:rPr>
+          <w:rFonts w:ascii="Times New Roman" w:eastAsia="Times New Roman" w:hAnsi="Times New Roman"/>
+          <w:color w:val="000000" w:themeColor="text1"/>
+        </w:rPr>
+        <w:t xml:space="preserve">nt efforts related to the MANTIS HRM </w:t>
+      </w:r>
+      <w:r>
+        <w:rPr>
+          <w:rFonts w:ascii="Times New Roman" w:eastAsia="Times New Roman" w:hAnsi="Times New Roman"/>
+          <w:color w:val="000000" w:themeColor="text1"/>
+        </w:rPr>
+        <w:t>Project:</w:t>
       </w:r>
     </w:p>
     <w:p>
@@ -3982,7 +3765,16 @@
           <w:rFonts w:ascii="Times New Roman" w:eastAsia="Times New Roman" w:hAnsi="Times New Roman"/>
           <w:color w:val="000000" w:themeColor="text1"/>
         </w:rPr>
-        <w:t>FACULTY LOADING:</w:t>
+        <w:t>MANTIS HRM</w:t>
+      </w:r>
+      <w:bookmarkStart w:id="4" w:name="_GoBack"/>
+      <w:bookmarkEnd w:id="4"/>
+      <w:r>
+        <w:rPr>
+          <w:rFonts w:ascii="Times New Roman" w:eastAsia="Times New Roman" w:hAnsi="Times New Roman"/>
+          <w:color w:val="000000" w:themeColor="text1"/>
+        </w:rPr>
+        <w:t>:</w:t>
       </w:r>
     </w:p>
     <w:p>
@@ -3998,7 +3790,21 @@
           <w:rFonts w:ascii="Times New Roman" w:eastAsia="Times New Roman" w:hAnsi="Times New Roman"/>
           <w:color w:val="000000" w:themeColor="text1"/>
         </w:rPr>
-        <w:t>The Change Control Process for the EAFLS Project will follow the organizational standard change process for all projects. The project manager has overall responsibility for executing the change management process for each change request.</w:t>
+        <w:t xml:space="preserve">The Change Control Process for the </w:t>
+      </w:r>
+      <w:r>
+        <w:rPr>
+          <w:rFonts w:ascii="Times New Roman" w:eastAsia="Times New Roman" w:hAnsi="Times New Roman"/>
+          <w:color w:val="000000" w:themeColor="text1"/>
+        </w:rPr>
+        <w:t>MANTIS HRM</w:t>
+      </w:r>
+      <w:r>
+        <w:rPr>
+          <w:rFonts w:ascii="Times New Roman" w:eastAsia="Times New Roman" w:hAnsi="Times New Roman"/>
+          <w:color w:val="000000" w:themeColor="text1"/>
+        </w:rPr>
+        <w:t xml:space="preserve"> will follow the organizational standard change process for all projects. The project manager has overall responsibility for executing the change management process for each change request.</w:t>
       </w:r>
     </w:p>
     <w:p>
@@ -5750,7 +5556,7 @@
         <w:noProof/>
         <w:color w:val="5B9BD5"/>
       </w:rPr>
-      <w:t>5</w:t>
+      <w:t>6</w:t>
     </w:r>
     <w:r>
       <w:rPr>

</xml_diff>